<commit_message>
Changes to responsive design
Changes to Max-width 900px and Max-width 600px
</commit_message>
<xml_diff>
--- a/Portfolio_Project_Angela_Alfaro.docx
+++ b/Portfolio_Project_Angela_Alfaro.docx
@@ -43,7 +43,509 @@
         <w:rPr>
           <w:b/>
           <w:bCs/>
-          <w:u w:val="single"/>
+          <w:lang w:val="en-US"/>
+        </w:rPr>
+      </w:pPr>
+      <w:r>
+        <w:rPr>
+          <w:b/>
+          <w:bCs/>
+          <w:lang w:val="en-US"/>
+        </w:rPr>
+        <w:t>AAlfaro29</w:t>
+      </w:r>
+      <w:r>
+        <w:rPr>
+          <w:b/>
+          <w:bCs/>
+          <w:lang w:val="en-US"/>
+        </w:rPr>
+        <w:t>.github.io</w:t>
+      </w:r>
+    </w:p>
+    <w:p>
+      <w:pPr>
+        <w:pStyle w:val="ListParagraph"/>
+        <w:numPr>
+          <w:ilvl w:val="0"/>
+          <w:numId w:val="2"/>
+        </w:numPr>
+        <w:rPr>
+          <w:b/>
+          <w:bCs/>
+          <w:lang w:val="en-US"/>
+        </w:rPr>
+      </w:pPr>
+      <w:hyperlink r:id="rId5" w:history="1">
+        <w:r>
+          <w:rPr>
+            <w:rStyle w:val="Hyperlink"/>
+          </w:rPr>
+          <w:t>AAlfaro29/AAlfaro29.github.io</w:t>
+        </w:r>
+      </w:hyperlink>
+    </w:p>
+    <w:p>
+      <w:pPr>
+        <w:rPr>
+          <w:b/>
+          <w:bCs/>
+          <w:lang w:val="en-US"/>
+        </w:rPr>
+      </w:pPr>
+    </w:p>
+    <w:p>
+      <w:pPr>
+        <w:rPr>
+          <w:b/>
+          <w:bCs/>
+          <w:lang w:val="en-US"/>
+        </w:rPr>
+      </w:pPr>
+    </w:p>
+    <w:p>
+      <w:pPr>
+        <w:rPr>
+          <w:b/>
+          <w:bCs/>
+          <w:lang w:val="en-US"/>
+        </w:rPr>
+      </w:pPr>
+      <w:r>
+        <w:rPr>
+          <w:b/>
+          <w:bCs/>
+          <w:lang w:val="en-US"/>
+        </w:rPr>
+        <w:t>Implementation of response design principles:</w:t>
+      </w:r>
+    </w:p>
+    <w:p>
+      <w:pPr>
+        <w:pStyle w:val="ListParagraph"/>
+        <w:numPr>
+          <w:ilvl w:val="0"/>
+          <w:numId w:val="5"/>
+        </w:numPr>
+        <w:rPr>
+          <w:b/>
+          <w:bCs/>
+          <w:lang w:val="en-US"/>
+        </w:rPr>
+      </w:pPr>
+      <w:r>
+        <w:rPr>
+          <w:b/>
+          <w:bCs/>
+          <w:lang w:val="en-US"/>
+        </w:rPr>
+        <w:t>Desktop version</w:t>
+      </w:r>
+    </w:p>
+    <w:p>
+      <w:pPr>
+        <w:rPr>
+          <w:b/>
+          <w:bCs/>
+          <w:lang w:val="en-US"/>
+        </w:rPr>
+      </w:pPr>
+      <w:r>
+        <w:rPr>
+          <w:b/>
+          <w:bCs/>
+          <w:noProof/>
+          <w:lang w:val="en-US"/>
+        </w:rPr>
+        <w:drawing>
+          <wp:inline distT="0" distB="0" distL="0" distR="0" wp14:anchorId="431989B2" wp14:editId="2EF839C2">
+            <wp:extent cx="5724525" cy="2647950"/>
+            <wp:effectExtent l="0" t="0" r="9525" b="0"/>
+            <wp:docPr id="2" name="Picture 2"/>
+            <wp:cNvGraphicFramePr>
+              <a:graphicFrameLocks xmlns:a="http://schemas.openxmlformats.org/drawingml/2006/main" noChangeAspect="1"/>
+            </wp:cNvGraphicFramePr>
+            <a:graphic xmlns:a="http://schemas.openxmlformats.org/drawingml/2006/main">
+              <a:graphicData uri="http://schemas.openxmlformats.org/drawingml/2006/picture">
+                <pic:pic xmlns:pic="http://schemas.openxmlformats.org/drawingml/2006/picture">
+                  <pic:nvPicPr>
+                    <pic:cNvPr id="0" name="Picture 1"/>
+                    <pic:cNvPicPr>
+                      <a:picLocks noChangeAspect="1" noChangeArrowheads="1"/>
+                    </pic:cNvPicPr>
+                  </pic:nvPicPr>
+                  <pic:blipFill>
+                    <a:blip r:embed="rId6" cstate="print">
+                      <a:extLst>
+                        <a:ext uri="{28A0092B-C50C-407E-A947-70E740481C1C}">
+                          <a14:useLocalDpi xmlns:a14="http://schemas.microsoft.com/office/drawing/2010/main" val="0"/>
+                        </a:ext>
+                      </a:extLst>
+                    </a:blip>
+                    <a:srcRect/>
+                    <a:stretch>
+                      <a:fillRect/>
+                    </a:stretch>
+                  </pic:blipFill>
+                  <pic:spPr bwMode="auto">
+                    <a:xfrm>
+                      <a:off x="0" y="0"/>
+                      <a:ext cx="5724525" cy="2647950"/>
+                    </a:xfrm>
+                    <a:prstGeom prst="rect">
+                      <a:avLst/>
+                    </a:prstGeom>
+                    <a:noFill/>
+                    <a:ln>
+                      <a:noFill/>
+                    </a:ln>
+                  </pic:spPr>
+                </pic:pic>
+              </a:graphicData>
+            </a:graphic>
+          </wp:inline>
+        </w:drawing>
+      </w:r>
+    </w:p>
+    <w:p>
+      <w:pPr>
+        <w:rPr>
+          <w:b/>
+          <w:bCs/>
+          <w:lang w:val="en-US"/>
+        </w:rPr>
+      </w:pPr>
+    </w:p>
+    <w:p>
+      <w:pPr>
+        <w:rPr>
+          <w:b/>
+          <w:bCs/>
+          <w:lang w:val="en-US"/>
+        </w:rPr>
+      </w:pPr>
+    </w:p>
+    <w:p>
+      <w:pPr>
+        <w:rPr>
+          <w:b/>
+          <w:bCs/>
+          <w:lang w:val="en-US"/>
+        </w:rPr>
+      </w:pPr>
+    </w:p>
+    <w:p>
+      <w:pPr>
+        <w:rPr>
+          <w:b/>
+          <w:bCs/>
+          <w:lang w:val="en-US"/>
+        </w:rPr>
+      </w:pPr>
+    </w:p>
+    <w:p>
+      <w:pPr>
+        <w:rPr>
+          <w:b/>
+          <w:bCs/>
+          <w:lang w:val="en-US"/>
+        </w:rPr>
+      </w:pPr>
+    </w:p>
+    <w:p>
+      <w:pPr>
+        <w:rPr>
+          <w:b/>
+          <w:bCs/>
+          <w:lang w:val="en-US"/>
+        </w:rPr>
+      </w:pPr>
+    </w:p>
+    <w:p>
+      <w:pPr>
+        <w:rPr>
+          <w:b/>
+          <w:bCs/>
+          <w:lang w:val="en-US"/>
+        </w:rPr>
+      </w:pPr>
+    </w:p>
+    <w:p>
+      <w:pPr>
+        <w:rPr>
+          <w:b/>
+          <w:bCs/>
+          <w:lang w:val="en-US"/>
+        </w:rPr>
+      </w:pPr>
+    </w:p>
+    <w:p>
+      <w:pPr>
+        <w:rPr>
+          <w:b/>
+          <w:bCs/>
+          <w:lang w:val="en-US"/>
+        </w:rPr>
+      </w:pPr>
+    </w:p>
+    <w:p>
+      <w:pPr>
+        <w:rPr>
+          <w:b/>
+          <w:bCs/>
+          <w:lang w:val="en-US"/>
+        </w:rPr>
+      </w:pPr>
+    </w:p>
+    <w:p>
+      <w:pPr>
+        <w:rPr>
+          <w:b/>
+          <w:bCs/>
+          <w:lang w:val="en-US"/>
+        </w:rPr>
+      </w:pPr>
+    </w:p>
+    <w:p>
+      <w:pPr>
+        <w:rPr>
+          <w:b/>
+          <w:bCs/>
+          <w:lang w:val="en-US"/>
+        </w:rPr>
+      </w:pPr>
+    </w:p>
+    <w:p>
+      <w:pPr>
+        <w:rPr>
+          <w:b/>
+          <w:bCs/>
+          <w:lang w:val="en-US"/>
+        </w:rPr>
+      </w:pPr>
+    </w:p>
+    <w:p>
+      <w:pPr>
+        <w:rPr>
+          <w:b/>
+          <w:bCs/>
+          <w:lang w:val="en-US"/>
+        </w:rPr>
+      </w:pPr>
+    </w:p>
+    <w:p>
+      <w:pPr>
+        <w:rPr>
+          <w:b/>
+          <w:bCs/>
+          <w:lang w:val="en-US"/>
+        </w:rPr>
+      </w:pPr>
+    </w:p>
+    <w:p>
+      <w:pPr>
+        <w:rPr>
+          <w:b/>
+          <w:bCs/>
+          <w:lang w:val="en-US"/>
+        </w:rPr>
+      </w:pPr>
+    </w:p>
+    <w:p>
+      <w:pPr>
+        <w:pStyle w:val="ListParagraph"/>
+        <w:numPr>
+          <w:ilvl w:val="0"/>
+          <w:numId w:val="5"/>
+        </w:numPr>
+        <w:rPr>
+          <w:b/>
+          <w:bCs/>
+          <w:lang w:val="en-US"/>
+        </w:rPr>
+      </w:pPr>
+      <w:r>
+        <w:rPr>
+          <w:b/>
+          <w:bCs/>
+          <w:lang w:val="en-US"/>
+        </w:rPr>
+        <w:t>Max-width: 900 px</w:t>
+      </w:r>
+    </w:p>
+    <w:p>
+      <w:pPr>
+        <w:rPr>
+          <w:b/>
+          <w:bCs/>
+          <w:lang w:val="en-US"/>
+        </w:rPr>
+      </w:pPr>
+      <w:r>
+        <w:rPr>
+          <w:b/>
+          <w:bCs/>
+          <w:noProof/>
+          <w:lang w:val="en-US"/>
+        </w:rPr>
+        <w:drawing>
+          <wp:inline distT="0" distB="0" distL="0" distR="0" wp14:anchorId="18B8095E" wp14:editId="6B0CB624">
+            <wp:extent cx="5172075" cy="5934075"/>
+            <wp:effectExtent l="0" t="0" r="9525" b="9525"/>
+            <wp:docPr id="3" name="Picture 3"/>
+            <wp:cNvGraphicFramePr>
+              <a:graphicFrameLocks xmlns:a="http://schemas.openxmlformats.org/drawingml/2006/main" noChangeAspect="1"/>
+            </wp:cNvGraphicFramePr>
+            <a:graphic xmlns:a="http://schemas.openxmlformats.org/drawingml/2006/main">
+              <a:graphicData uri="http://schemas.openxmlformats.org/drawingml/2006/picture">
+                <pic:pic xmlns:pic="http://schemas.openxmlformats.org/drawingml/2006/picture">
+                  <pic:nvPicPr>
+                    <pic:cNvPr id="0" name="Picture 2"/>
+                    <pic:cNvPicPr>
+                      <a:picLocks noChangeAspect="1" noChangeArrowheads="1"/>
+                    </pic:cNvPicPr>
+                  </pic:nvPicPr>
+                  <pic:blipFill>
+                    <a:blip r:embed="rId7">
+                      <a:extLst>
+                        <a:ext uri="{28A0092B-C50C-407E-A947-70E740481C1C}">
+                          <a14:useLocalDpi xmlns:a14="http://schemas.microsoft.com/office/drawing/2010/main" val="0"/>
+                        </a:ext>
+                      </a:extLst>
+                    </a:blip>
+                    <a:srcRect/>
+                    <a:stretch>
+                      <a:fillRect/>
+                    </a:stretch>
+                  </pic:blipFill>
+                  <pic:spPr bwMode="auto">
+                    <a:xfrm>
+                      <a:off x="0" y="0"/>
+                      <a:ext cx="5172075" cy="5934075"/>
+                    </a:xfrm>
+                    <a:prstGeom prst="rect">
+                      <a:avLst/>
+                    </a:prstGeom>
+                    <a:noFill/>
+                    <a:ln>
+                      <a:noFill/>
+                    </a:ln>
+                  </pic:spPr>
+                </pic:pic>
+              </a:graphicData>
+            </a:graphic>
+          </wp:inline>
+        </w:drawing>
+      </w:r>
+    </w:p>
+    <w:p>
+      <w:pPr>
+        <w:rPr>
+          <w:b/>
+          <w:bCs/>
+          <w:lang w:val="en-US"/>
+        </w:rPr>
+      </w:pPr>
+    </w:p>
+    <w:p>
+      <w:pPr>
+        <w:rPr>
+          <w:b/>
+          <w:bCs/>
+          <w:lang w:val="en-US"/>
+        </w:rPr>
+      </w:pPr>
+    </w:p>
+    <w:p>
+      <w:pPr>
+        <w:rPr>
+          <w:b/>
+          <w:bCs/>
+          <w:lang w:val="en-US"/>
+        </w:rPr>
+      </w:pPr>
+    </w:p>
+    <w:p>
+      <w:pPr>
+        <w:pStyle w:val="ListParagraph"/>
+        <w:numPr>
+          <w:ilvl w:val="0"/>
+          <w:numId w:val="5"/>
+        </w:numPr>
+        <w:rPr>
+          <w:b/>
+          <w:bCs/>
+          <w:lang w:val="en-US"/>
+        </w:rPr>
+      </w:pPr>
+      <w:r>
+        <w:rPr>
+          <w:b/>
+          <w:bCs/>
+          <w:lang w:val="en-US"/>
+        </w:rPr>
+        <w:t>Max-</w:t>
+      </w:r>
+      <w:proofErr w:type="gramStart"/>
+      <w:r>
+        <w:rPr>
+          <w:b/>
+          <w:bCs/>
+          <w:lang w:val="en-US"/>
+        </w:rPr>
+        <w:t>with:</w:t>
+      </w:r>
+      <w:proofErr w:type="gramEnd"/>
+      <w:r>
+        <w:rPr>
+          <w:b/>
+          <w:bCs/>
+          <w:lang w:val="en-US"/>
+        </w:rPr>
+        <w:t xml:space="preserve"> 600 pm</w:t>
+      </w:r>
+    </w:p>
+    <w:p>
+      <w:pPr>
+        <w:rPr>
+          <w:b/>
+          <w:bCs/>
+          <w:lang w:val="en-US"/>
+        </w:rPr>
+      </w:pPr>
+    </w:p>
+    <w:p>
+      <w:pPr>
+        <w:rPr>
+          <w:b/>
+          <w:bCs/>
+          <w:lang w:val="en-US"/>
+        </w:rPr>
+      </w:pPr>
+    </w:p>
+    <w:p>
+      <w:pPr>
+        <w:rPr>
+          <w:b/>
+          <w:bCs/>
+          <w:lang w:val="en-US"/>
+        </w:rPr>
+      </w:pPr>
+    </w:p>
+    <w:p>
+      <w:pPr>
+        <w:rPr>
+          <w:b/>
+          <w:bCs/>
+          <w:lang w:val="en-US"/>
+        </w:rPr>
+      </w:pPr>
+    </w:p>
+    <w:p>
+      <w:pPr>
+        <w:rPr>
+          <w:b/>
+          <w:bCs/>
           <w:lang w:val="en-US"/>
         </w:rPr>
       </w:pPr>
@@ -61,6 +563,95 @@
 <file path=word/numbering.xml><?xml version="1.0" encoding="utf-8"?>
 <w:numbering xmlns:wpc="http://schemas.microsoft.com/office/word/2010/wordprocessingCanvas" xmlns:cx="http://schemas.microsoft.com/office/drawing/2014/chartex" xmlns:cx1="http://schemas.microsoft.com/office/drawing/2015/9/8/chartex" xmlns:cx2="http://schemas.microsoft.com/office/drawing/2015/10/21/chartex" xmlns:cx3="http://schemas.microsoft.com/office/drawing/2016/5/9/chartex" xmlns:cx4="http://schemas.microsoft.com/office/drawing/2016/5/10/chartex" xmlns:cx5="http://schemas.microsoft.com/office/drawing/2016/5/11/chartex" xmlns:cx6="http://schemas.microsoft.com/office/drawing/2016/5/12/chartex" xmlns:cx7="http://schemas.microsoft.com/office/drawing/2016/5/13/chartex" xmlns:cx8="http://schemas.microsoft.com/office/drawing/2016/5/14/chartex" xmlns:mc="http://schemas.openxmlformats.org/markup-compatibility/2006" xmlns:aink="http://schemas.microsoft.com/office/drawing/2016/ink" xmlns:am3d="http://schemas.microsoft.com/office/drawing/2017/model3d" xmlns:o="urn:schemas-microsoft-com:office:office" xmlns:r="http://schemas.openxmlformats.org/officeDocument/2006/relationships" xmlns:m="http://schemas.openxmlformats.org/officeDocument/2006/math" xmlns:v="urn:schemas-microsoft-com:vml" xmlns:wp14="http://schemas.microsoft.com/office/word/2010/wordprocessingDrawing" xmlns:wp="http://schemas.openxmlformats.org/drawingml/2006/wordprocessingDrawing" xmlns:w10="urn:schemas-microsoft-com:office:word" xmlns:w="http://schemas.openxmlformats.org/wordprocessingml/2006/main" xmlns:w14="http://schemas.microsoft.com/office/word/2010/wordml" xmlns:w15="http://schemas.microsoft.com/office/word/2012/wordml" xmlns:w16cex="http://schemas.microsoft.com/office/word/2018/wordml/cex" xmlns:w16cid="http://schemas.microsoft.com/office/word/2016/wordml/cid" xmlns:w16="http://schemas.microsoft.com/office/word/2018/wordml" xmlns:w16se="http://schemas.microsoft.com/office/word/2015/wordml/symex" xmlns:wpg="http://schemas.microsoft.com/office/word/2010/wordprocessingGroup" xmlns:wpi="http://schemas.microsoft.com/office/word/2010/wordprocessingInk" xmlns:wne="http://schemas.microsoft.com/office/word/2006/wordml" xmlns:wps="http://schemas.microsoft.com/office/word/2010/wordprocessingShape" mc:Ignorable="w14 w15 w16se w16cid w16 w16cex wp14">
   <w:abstractNum w:abstractNumId="0" w15:restartNumberingAfterBreak="0">
+    <w:nsid w:val="0179396E"/>
+    <w:multiLevelType w:val="hybridMultilevel"/>
+    <w:tmpl w:val="2E8625F2"/>
+    <w:lvl w:ilvl="0" w:tplc="0C090017">
+      <w:start w:val="1"/>
+      <w:numFmt w:val="lowerLetter"/>
+      <w:lvlText w:val="%1)"/>
+      <w:lvlJc w:val="left"/>
+      <w:pPr>
+        <w:ind w:left="720" w:hanging="360"/>
+      </w:pPr>
+      <w:rPr>
+        <w:rFonts w:hint="default"/>
+      </w:rPr>
+    </w:lvl>
+    <w:lvl w:ilvl="1" w:tplc="0C090019" w:tentative="1">
+      <w:start w:val="1"/>
+      <w:numFmt w:val="lowerLetter"/>
+      <w:lvlText w:val="%2."/>
+      <w:lvlJc w:val="left"/>
+      <w:pPr>
+        <w:ind w:left="1440" w:hanging="360"/>
+      </w:pPr>
+    </w:lvl>
+    <w:lvl w:ilvl="2" w:tplc="0C09001B" w:tentative="1">
+      <w:start w:val="1"/>
+      <w:numFmt w:val="lowerRoman"/>
+      <w:lvlText w:val="%3."/>
+      <w:lvlJc w:val="right"/>
+      <w:pPr>
+        <w:ind w:left="2160" w:hanging="180"/>
+      </w:pPr>
+    </w:lvl>
+    <w:lvl w:ilvl="3" w:tplc="0C09000F" w:tentative="1">
+      <w:start w:val="1"/>
+      <w:numFmt w:val="decimal"/>
+      <w:lvlText w:val="%4."/>
+      <w:lvlJc w:val="left"/>
+      <w:pPr>
+        <w:ind w:left="2880" w:hanging="360"/>
+      </w:pPr>
+    </w:lvl>
+    <w:lvl w:ilvl="4" w:tplc="0C090019" w:tentative="1">
+      <w:start w:val="1"/>
+      <w:numFmt w:val="lowerLetter"/>
+      <w:lvlText w:val="%5."/>
+      <w:lvlJc w:val="left"/>
+      <w:pPr>
+        <w:ind w:left="3600" w:hanging="360"/>
+      </w:pPr>
+    </w:lvl>
+    <w:lvl w:ilvl="5" w:tplc="0C09001B" w:tentative="1">
+      <w:start w:val="1"/>
+      <w:numFmt w:val="lowerRoman"/>
+      <w:lvlText w:val="%6."/>
+      <w:lvlJc w:val="right"/>
+      <w:pPr>
+        <w:ind w:left="4320" w:hanging="180"/>
+      </w:pPr>
+    </w:lvl>
+    <w:lvl w:ilvl="6" w:tplc="0C09000F" w:tentative="1">
+      <w:start w:val="1"/>
+      <w:numFmt w:val="decimal"/>
+      <w:lvlText w:val="%7."/>
+      <w:lvlJc w:val="left"/>
+      <w:pPr>
+        <w:ind w:left="5040" w:hanging="360"/>
+      </w:pPr>
+    </w:lvl>
+    <w:lvl w:ilvl="7" w:tplc="0C090019" w:tentative="1">
+      <w:start w:val="1"/>
+      <w:numFmt w:val="lowerLetter"/>
+      <w:lvlText w:val="%8."/>
+      <w:lvlJc w:val="left"/>
+      <w:pPr>
+        <w:ind w:left="5760" w:hanging="360"/>
+      </w:pPr>
+    </w:lvl>
+    <w:lvl w:ilvl="8" w:tplc="0C09001B" w:tentative="1">
+      <w:start w:val="1"/>
+      <w:numFmt w:val="lowerRoman"/>
+      <w:lvlText w:val="%9."/>
+      <w:lvlJc w:val="right"/>
+      <w:pPr>
+        <w:ind w:left="6480" w:hanging="180"/>
+      </w:pPr>
+    </w:lvl>
+  </w:abstractNum>
+  <w:abstractNum w:abstractNumId="1" w15:restartNumberingAfterBreak="0">
     <w:nsid w:val="035758A1"/>
     <w:multiLevelType w:val="hybridMultilevel"/>
     <w:tmpl w:val="B8A6707A"/>
@@ -173,7 +764,7 @@
       </w:rPr>
     </w:lvl>
   </w:abstractNum>
-  <w:abstractNum w:abstractNumId="1" w15:restartNumberingAfterBreak="0">
+  <w:abstractNum w:abstractNumId="2" w15:restartNumberingAfterBreak="0">
     <w:nsid w:val="112C7D46"/>
     <w:multiLevelType w:val="hybridMultilevel"/>
     <w:tmpl w:val="DA663C50"/>
@@ -285,11 +876,290 @@
       </w:rPr>
     </w:lvl>
   </w:abstractNum>
+  <w:abstractNum w:abstractNumId="3" w15:restartNumberingAfterBreak="0">
+    <w:nsid w:val="457D7CBA"/>
+    <w:multiLevelType w:val="hybridMultilevel"/>
+    <w:tmpl w:val="2E8625F2"/>
+    <w:lvl w:ilvl="0" w:tplc="0C090017">
+      <w:start w:val="1"/>
+      <w:numFmt w:val="lowerLetter"/>
+      <w:lvlText w:val="%1)"/>
+      <w:lvlJc w:val="left"/>
+      <w:pPr>
+        <w:ind w:left="720" w:hanging="360"/>
+      </w:pPr>
+      <w:rPr>
+        <w:rFonts w:hint="default"/>
+      </w:rPr>
+    </w:lvl>
+    <w:lvl w:ilvl="1" w:tplc="0C090019" w:tentative="1">
+      <w:start w:val="1"/>
+      <w:numFmt w:val="lowerLetter"/>
+      <w:lvlText w:val="%2."/>
+      <w:lvlJc w:val="left"/>
+      <w:pPr>
+        <w:ind w:left="1440" w:hanging="360"/>
+      </w:pPr>
+    </w:lvl>
+    <w:lvl w:ilvl="2" w:tplc="0C09001B" w:tentative="1">
+      <w:start w:val="1"/>
+      <w:numFmt w:val="lowerRoman"/>
+      <w:lvlText w:val="%3."/>
+      <w:lvlJc w:val="right"/>
+      <w:pPr>
+        <w:ind w:left="2160" w:hanging="180"/>
+      </w:pPr>
+    </w:lvl>
+    <w:lvl w:ilvl="3" w:tplc="0C09000F" w:tentative="1">
+      <w:start w:val="1"/>
+      <w:numFmt w:val="decimal"/>
+      <w:lvlText w:val="%4."/>
+      <w:lvlJc w:val="left"/>
+      <w:pPr>
+        <w:ind w:left="2880" w:hanging="360"/>
+      </w:pPr>
+    </w:lvl>
+    <w:lvl w:ilvl="4" w:tplc="0C090019" w:tentative="1">
+      <w:start w:val="1"/>
+      <w:numFmt w:val="lowerLetter"/>
+      <w:lvlText w:val="%5."/>
+      <w:lvlJc w:val="left"/>
+      <w:pPr>
+        <w:ind w:left="3600" w:hanging="360"/>
+      </w:pPr>
+    </w:lvl>
+    <w:lvl w:ilvl="5" w:tplc="0C09001B" w:tentative="1">
+      <w:start w:val="1"/>
+      <w:numFmt w:val="lowerRoman"/>
+      <w:lvlText w:val="%6."/>
+      <w:lvlJc w:val="right"/>
+      <w:pPr>
+        <w:ind w:left="4320" w:hanging="180"/>
+      </w:pPr>
+    </w:lvl>
+    <w:lvl w:ilvl="6" w:tplc="0C09000F" w:tentative="1">
+      <w:start w:val="1"/>
+      <w:numFmt w:val="decimal"/>
+      <w:lvlText w:val="%7."/>
+      <w:lvlJc w:val="left"/>
+      <w:pPr>
+        <w:ind w:left="5040" w:hanging="360"/>
+      </w:pPr>
+    </w:lvl>
+    <w:lvl w:ilvl="7" w:tplc="0C090019" w:tentative="1">
+      <w:start w:val="1"/>
+      <w:numFmt w:val="lowerLetter"/>
+      <w:lvlText w:val="%8."/>
+      <w:lvlJc w:val="left"/>
+      <w:pPr>
+        <w:ind w:left="5760" w:hanging="360"/>
+      </w:pPr>
+    </w:lvl>
+    <w:lvl w:ilvl="8" w:tplc="0C09001B" w:tentative="1">
+      <w:start w:val="1"/>
+      <w:numFmt w:val="lowerRoman"/>
+      <w:lvlText w:val="%9."/>
+      <w:lvlJc w:val="right"/>
+      <w:pPr>
+        <w:ind w:left="6480" w:hanging="180"/>
+      </w:pPr>
+    </w:lvl>
+  </w:abstractNum>
+  <w:abstractNum w:abstractNumId="4" w15:restartNumberingAfterBreak="0">
+    <w:nsid w:val="56F950BC"/>
+    <w:multiLevelType w:val="hybridMultilevel"/>
+    <w:tmpl w:val="115AEA9C"/>
+    <w:lvl w:ilvl="0" w:tplc="0C09000F">
+      <w:start w:val="1"/>
+      <w:numFmt w:val="decimal"/>
+      <w:lvlText w:val="%1."/>
+      <w:lvlJc w:val="left"/>
+      <w:pPr>
+        <w:ind w:left="720" w:hanging="360"/>
+      </w:pPr>
+      <w:rPr>
+        <w:rFonts w:hint="default"/>
+      </w:rPr>
+    </w:lvl>
+    <w:lvl w:ilvl="1" w:tplc="0C090019" w:tentative="1">
+      <w:start w:val="1"/>
+      <w:numFmt w:val="lowerLetter"/>
+      <w:lvlText w:val="%2."/>
+      <w:lvlJc w:val="left"/>
+      <w:pPr>
+        <w:ind w:left="1440" w:hanging="360"/>
+      </w:pPr>
+    </w:lvl>
+    <w:lvl w:ilvl="2" w:tplc="0C09001B" w:tentative="1">
+      <w:start w:val="1"/>
+      <w:numFmt w:val="lowerRoman"/>
+      <w:lvlText w:val="%3."/>
+      <w:lvlJc w:val="right"/>
+      <w:pPr>
+        <w:ind w:left="2160" w:hanging="180"/>
+      </w:pPr>
+    </w:lvl>
+    <w:lvl w:ilvl="3" w:tplc="0C09000F" w:tentative="1">
+      <w:start w:val="1"/>
+      <w:numFmt w:val="decimal"/>
+      <w:lvlText w:val="%4."/>
+      <w:lvlJc w:val="left"/>
+      <w:pPr>
+        <w:ind w:left="2880" w:hanging="360"/>
+      </w:pPr>
+    </w:lvl>
+    <w:lvl w:ilvl="4" w:tplc="0C090019" w:tentative="1">
+      <w:start w:val="1"/>
+      <w:numFmt w:val="lowerLetter"/>
+      <w:lvlText w:val="%5."/>
+      <w:lvlJc w:val="left"/>
+      <w:pPr>
+        <w:ind w:left="3600" w:hanging="360"/>
+      </w:pPr>
+    </w:lvl>
+    <w:lvl w:ilvl="5" w:tplc="0C09001B" w:tentative="1">
+      <w:start w:val="1"/>
+      <w:numFmt w:val="lowerRoman"/>
+      <w:lvlText w:val="%6."/>
+      <w:lvlJc w:val="right"/>
+      <w:pPr>
+        <w:ind w:left="4320" w:hanging="180"/>
+      </w:pPr>
+    </w:lvl>
+    <w:lvl w:ilvl="6" w:tplc="0C09000F" w:tentative="1">
+      <w:start w:val="1"/>
+      <w:numFmt w:val="decimal"/>
+      <w:lvlText w:val="%7."/>
+      <w:lvlJc w:val="left"/>
+      <w:pPr>
+        <w:ind w:left="5040" w:hanging="360"/>
+      </w:pPr>
+    </w:lvl>
+    <w:lvl w:ilvl="7" w:tplc="0C090019" w:tentative="1">
+      <w:start w:val="1"/>
+      <w:numFmt w:val="lowerLetter"/>
+      <w:lvlText w:val="%8."/>
+      <w:lvlJc w:val="left"/>
+      <w:pPr>
+        <w:ind w:left="5760" w:hanging="360"/>
+      </w:pPr>
+    </w:lvl>
+    <w:lvl w:ilvl="8" w:tplc="0C09001B" w:tentative="1">
+      <w:start w:val="1"/>
+      <w:numFmt w:val="lowerRoman"/>
+      <w:lvlText w:val="%9."/>
+      <w:lvlJc w:val="right"/>
+      <w:pPr>
+        <w:ind w:left="6480" w:hanging="180"/>
+      </w:pPr>
+    </w:lvl>
+  </w:abstractNum>
+  <w:abstractNum w:abstractNumId="5" w15:restartNumberingAfterBreak="0">
+    <w:nsid w:val="6A982896"/>
+    <w:multiLevelType w:val="hybridMultilevel"/>
+    <w:tmpl w:val="A59E1AD2"/>
+    <w:lvl w:ilvl="0" w:tplc="0C09000F">
+      <w:start w:val="1"/>
+      <w:numFmt w:val="decimal"/>
+      <w:lvlText w:val="%1."/>
+      <w:lvlJc w:val="left"/>
+      <w:pPr>
+        <w:ind w:left="720" w:hanging="360"/>
+      </w:pPr>
+      <w:rPr>
+        <w:rFonts w:hint="default"/>
+      </w:rPr>
+    </w:lvl>
+    <w:lvl w:ilvl="1" w:tplc="0C090019" w:tentative="1">
+      <w:start w:val="1"/>
+      <w:numFmt w:val="lowerLetter"/>
+      <w:lvlText w:val="%2."/>
+      <w:lvlJc w:val="left"/>
+      <w:pPr>
+        <w:ind w:left="1440" w:hanging="360"/>
+      </w:pPr>
+    </w:lvl>
+    <w:lvl w:ilvl="2" w:tplc="0C09001B" w:tentative="1">
+      <w:start w:val="1"/>
+      <w:numFmt w:val="lowerRoman"/>
+      <w:lvlText w:val="%3."/>
+      <w:lvlJc w:val="right"/>
+      <w:pPr>
+        <w:ind w:left="2160" w:hanging="180"/>
+      </w:pPr>
+    </w:lvl>
+    <w:lvl w:ilvl="3" w:tplc="0C09000F" w:tentative="1">
+      <w:start w:val="1"/>
+      <w:numFmt w:val="decimal"/>
+      <w:lvlText w:val="%4."/>
+      <w:lvlJc w:val="left"/>
+      <w:pPr>
+        <w:ind w:left="2880" w:hanging="360"/>
+      </w:pPr>
+    </w:lvl>
+    <w:lvl w:ilvl="4" w:tplc="0C090019" w:tentative="1">
+      <w:start w:val="1"/>
+      <w:numFmt w:val="lowerLetter"/>
+      <w:lvlText w:val="%5."/>
+      <w:lvlJc w:val="left"/>
+      <w:pPr>
+        <w:ind w:left="3600" w:hanging="360"/>
+      </w:pPr>
+    </w:lvl>
+    <w:lvl w:ilvl="5" w:tplc="0C09001B" w:tentative="1">
+      <w:start w:val="1"/>
+      <w:numFmt w:val="lowerRoman"/>
+      <w:lvlText w:val="%6."/>
+      <w:lvlJc w:val="right"/>
+      <w:pPr>
+        <w:ind w:left="4320" w:hanging="180"/>
+      </w:pPr>
+    </w:lvl>
+    <w:lvl w:ilvl="6" w:tplc="0C09000F" w:tentative="1">
+      <w:start w:val="1"/>
+      <w:numFmt w:val="decimal"/>
+      <w:lvlText w:val="%7."/>
+      <w:lvlJc w:val="left"/>
+      <w:pPr>
+        <w:ind w:left="5040" w:hanging="360"/>
+      </w:pPr>
+    </w:lvl>
+    <w:lvl w:ilvl="7" w:tplc="0C090019" w:tentative="1">
+      <w:start w:val="1"/>
+      <w:numFmt w:val="lowerLetter"/>
+      <w:lvlText w:val="%8."/>
+      <w:lvlJc w:val="left"/>
+      <w:pPr>
+        <w:ind w:left="5760" w:hanging="360"/>
+      </w:pPr>
+    </w:lvl>
+    <w:lvl w:ilvl="8" w:tplc="0C09001B" w:tentative="1">
+      <w:start w:val="1"/>
+      <w:numFmt w:val="lowerRoman"/>
+      <w:lvlText w:val="%9."/>
+      <w:lvlJc w:val="right"/>
+      <w:pPr>
+        <w:ind w:left="6480" w:hanging="180"/>
+      </w:pPr>
+    </w:lvl>
+  </w:abstractNum>
   <w:num w:numId="1">
+    <w:abstractNumId w:val="2"/>
+  </w:num>
+  <w:num w:numId="2">
     <w:abstractNumId w:val="1"/>
   </w:num>
-  <w:num w:numId="2">
+  <w:num w:numId="3">
+    <w:abstractNumId w:val="4"/>
+  </w:num>
+  <w:num w:numId="4">
+    <w:abstractNumId w:val="5"/>
+  </w:num>
+  <w:num w:numId="5">
     <w:abstractNumId w:val="0"/>
+  </w:num>
+  <w:num w:numId="6">
+    <w:abstractNumId w:val="3"/>
   </w:num>
 </w:numbering>
 </file>
@@ -731,6 +1601,18 @@
       <w:contextualSpacing/>
     </w:pPr>
   </w:style>
+  <w:style w:type="character" w:styleId="Hyperlink">
+    <w:name w:val="Hyperlink"/>
+    <w:basedOn w:val="DefaultParagraphFont"/>
+    <w:uiPriority w:val="99"/>
+    <w:semiHidden/>
+    <w:unhideWhenUsed/>
+    <w:rsid w:val="006B056A"/>
+    <w:rPr>
+      <w:color w:val="0000FF"/>
+      <w:u w:val="single"/>
+    </w:rPr>
+  </w:style>
 </w:styles>
 </file>
 

</xml_diff>